<commit_message>
word doc minor edits
</commit_message>
<xml_diff>
--- a/Python QC Check Directions.docx
+++ b/Python QC Check Directions.docx
@@ -1,6 +1,6 @@
 
 <file path=word/document.xml><?xml version="1.0" encoding="utf-8"?>
-<w:document xmlns:wpc="http://schemas.microsoft.com/office/word/2010/wordprocessingCanvas" xmlns:cx="http://schemas.microsoft.com/office/drawing/2014/chartex" xmlns:cx1="http://schemas.microsoft.com/office/drawing/2015/9/8/chartex" xmlns:cx2="http://schemas.microsoft.com/office/drawing/2015/10/21/chartex" xmlns:mc="http://schemas.openxmlformats.org/markup-compatibility/2006" xmlns:o="urn:schemas-microsoft-com:office:office" xmlns:r="http://schemas.openxmlformats.org/officeDocument/2006/relationships" xmlns:m="http://schemas.openxmlformats.org/officeDocument/2006/math" xmlns:v="urn:schemas-microsoft-com:vml" xmlns:wp14="http://schemas.microsoft.com/office/word/2010/wordprocessingDrawing" xmlns:wp="http://schemas.openxmlformats.org/drawingml/2006/wordprocessingDrawing" xmlns:w10="urn:schemas-microsoft-com:office:word" xmlns:w="http://schemas.openxmlformats.org/wordprocessingml/2006/main" xmlns:w14="http://schemas.microsoft.com/office/word/2010/wordml" xmlns:w15="http://schemas.microsoft.com/office/word/2012/wordml" xmlns:w16se="http://schemas.microsoft.com/office/word/2015/wordml/symex" xmlns:wpg="http://schemas.microsoft.com/office/word/2010/wordprocessingGroup" xmlns:wpi="http://schemas.microsoft.com/office/word/2010/wordprocessingInk" xmlns:wne="http://schemas.microsoft.com/office/word/2006/wordml" xmlns:wps="http://schemas.microsoft.com/office/word/2010/wordprocessingShape" mc:Ignorable="w14 w15 w16se wp14">
+<w:document xmlns:wpc="http://schemas.microsoft.com/office/word/2010/wordprocessingCanvas" xmlns:cx="http://schemas.microsoft.com/office/drawing/2014/chartex" xmlns:cx1="http://schemas.microsoft.com/office/drawing/2015/9/8/chartex" xmlns:cx2="http://schemas.microsoft.com/office/drawing/2015/10/21/chartex" xmlns:cx3="http://schemas.microsoft.com/office/drawing/2016/5/9/chartex" xmlns:cx4="http://schemas.microsoft.com/office/drawing/2016/5/10/chartex" xmlns:cx5="http://schemas.microsoft.com/office/drawing/2016/5/11/chartex" xmlns:cx6="http://schemas.microsoft.com/office/drawing/2016/5/12/chartex" xmlns:cx7="http://schemas.microsoft.com/office/drawing/2016/5/13/chartex" xmlns:cx8="http://schemas.microsoft.com/office/drawing/2016/5/14/chartex" xmlns:mc="http://schemas.openxmlformats.org/markup-compatibility/2006" xmlns:aink="http://schemas.microsoft.com/office/drawing/2016/ink" xmlns:am3d="http://schemas.microsoft.com/office/drawing/2017/model3d" xmlns:o="urn:schemas-microsoft-com:office:office" xmlns:r="http://schemas.openxmlformats.org/officeDocument/2006/relationships" xmlns:m="http://schemas.openxmlformats.org/officeDocument/2006/math" xmlns:v="urn:schemas-microsoft-com:vml" xmlns:wp14="http://schemas.microsoft.com/office/word/2010/wordprocessingDrawing" xmlns:wp="http://schemas.openxmlformats.org/drawingml/2006/wordprocessingDrawing" xmlns:w10="urn:schemas-microsoft-com:office:word" xmlns:w="http://schemas.openxmlformats.org/wordprocessingml/2006/main" xmlns:w14="http://schemas.microsoft.com/office/word/2010/wordml" xmlns:w15="http://schemas.microsoft.com/office/word/2012/wordml" xmlns:w16se="http://schemas.microsoft.com/office/word/2015/wordml/symex" xmlns:wpg="http://schemas.microsoft.com/office/word/2010/wordprocessingGroup" xmlns:wpi="http://schemas.microsoft.com/office/word/2010/wordprocessingInk" xmlns:wne="http://schemas.microsoft.com/office/word/2006/wordml" xmlns:wps="http://schemas.microsoft.com/office/word/2010/wordprocessingShape" mc:Ignorable="w14 w15 w16se wp14">
   <w:body>
     <w:p>
       <w:pPr>
@@ -84,17 +84,25 @@
         <w:t>I</w:t>
       </w:r>
       <w:r>
-        <w:t>nstall the newest version of PyC</w:t>
-      </w:r>
-      <w:r>
-        <w:t xml:space="preserve">harm – Community Edition from the Jet Brains website: </w:t>
-      </w:r>
-    </w:p>
-    <w:p>
-      <w:pPr>
-        <w:spacing w:line="276" w:lineRule="auto"/>
-        <w:ind w:left="720"/>
-      </w:pPr>
+        <w:t xml:space="preserve">nstall the newest version of </w:t>
+      </w:r>
+      <w:proofErr w:type="spellStart"/>
+      <w:r>
+        <w:t>PyC</w:t>
+      </w:r>
+      <w:r>
+        <w:t>harm</w:t>
+      </w:r>
+      <w:proofErr w:type="spellEnd"/>
+      <w:r>
+        <w:t xml:space="preserve"> – Community Edition</w:t>
+      </w:r>
+      <w:r>
+        <w:t xml:space="preserve">: </w:t>
+      </w:r>
+      <w:r>
+        <w:br/>
+      </w:r>
       <w:hyperlink r:id="rId8" w:anchor="section=windows" w:history="1">
         <w:r>
           <w:rPr>
@@ -120,17 +128,8 @@
       <w:r>
         <w:t>a GitHub account on their website:</w:t>
       </w:r>
-    </w:p>
-    <w:p>
-      <w:pPr>
-        <w:spacing w:line="276" w:lineRule="auto"/>
-        <w:ind w:left="360"/>
-      </w:pPr>
-      <w:r>
-        <w:t xml:space="preserve">  </w:t>
-      </w:r>
-      <w:r>
-        <w:tab/>
+      <w:r>
+        <w:br/>
       </w:r>
       <w:hyperlink r:id="rId9" w:history="1">
         <w:r>
@@ -154,12 +153,9 @@
       <w:r>
         <w:t>Install GitHub Desktop:</w:t>
       </w:r>
-    </w:p>
-    <w:p>
-      <w:pPr>
-        <w:spacing w:line="276" w:lineRule="auto"/>
-        <w:ind w:firstLine="720"/>
-      </w:pPr>
+      <w:r>
+        <w:br/>
+      </w:r>
       <w:hyperlink r:id="rId10" w:history="1">
         <w:r>
           <w:rPr>
@@ -176,21 +172,15 @@
           <w:ilvl w:val="0"/>
           <w:numId w:val="1"/>
         </w:numPr>
-        <w:tabs>
-          <w:tab w:val="left" w:pos="900"/>
-        </w:tabs>
         <w:spacing w:line="276" w:lineRule="auto"/>
         <w:ind w:left="720"/>
       </w:pPr>
       <w:r>
         <w:t>Request to clone the repository:</w:t>
       </w:r>
-    </w:p>
-    <w:p>
-      <w:pPr>
-        <w:spacing w:line="276" w:lineRule="auto"/>
-        <w:ind w:firstLine="720"/>
-      </w:pPr>
+      <w:r>
+        <w:br/>
+      </w:r>
       <w:hyperlink r:id="rId11" w:history="1">
         <w:r>
           <w:rPr>
@@ -202,17 +192,6 @@
     </w:p>
     <w:p>
       <w:pPr>
-        <w:pStyle w:val="Footer"/>
-      </w:pPr>
-      <w:r>
-        <w:t>*All installations are free and r</w:t>
-      </w:r>
-      <w:r>
-        <w:t>equire no collaboration with IT.</w:t>
-      </w:r>
-    </w:p>
-    <w:p>
-      <w:pPr>
         <w:pStyle w:val="Heading1"/>
       </w:pPr>
       <w:r>
@@ -488,8 +467,6 @@
       <w:r>
         <w:t>To start the check, either:</w:t>
       </w:r>
-      <w:bookmarkStart w:id="0" w:name="_GoBack"/>
-      <w:bookmarkEnd w:id="0"/>
     </w:p>
     <w:p>
       <w:pPr>
@@ -653,7 +630,6 @@
         </w:numPr>
       </w:pPr>
       <w:r>
-        <w:lastRenderedPageBreak/>
         <w:t>A file chooser will pop up prompting you to choose a .xml document to check. This is the document from “The QC Checklist”</w:t>
       </w:r>
       <w:r>
@@ -714,18 +690,15 @@
         </w:numPr>
       </w:pPr>
       <w:r>
-        <w:t>Use this file for your QC Review and save at least 30 minutes of previously wasted time.</w:t>
+        <w:t>Use this file for your QC Review and save at least 30 mi</w:t>
+      </w:r>
+      <w:r>
+        <w:t>nutes of previously wasted time</w:t>
       </w:r>
     </w:p>
     <w:p>
       <w:pPr>
         <w:spacing w:line="360" w:lineRule="auto"/>
-        <w:ind w:left="720" w:hanging="360"/>
-      </w:pPr>
-    </w:p>
-    <w:p>
-      <w:pPr>
-        <w:spacing w:line="360" w:lineRule="auto"/>
       </w:pPr>
     </w:p>
     <w:p>
@@ -738,6 +711,8 @@
       <w:r>
         <w:tab/>
       </w:r>
+      <w:bookmarkStart w:id="0" w:name="_GoBack"/>
+      <w:bookmarkEnd w:id="0"/>
     </w:p>
     <w:sectPr>
       <w:footerReference w:type="default" r:id="rId12"/>
@@ -751,7 +726,7 @@
 </file>
 
 <file path=word/endnotes.xml><?xml version="1.0" encoding="utf-8"?>
-<w:endnotes xmlns:wpc="http://schemas.microsoft.com/office/word/2010/wordprocessingCanvas" xmlns:cx="http://schemas.microsoft.com/office/drawing/2014/chartex" xmlns:cx1="http://schemas.microsoft.com/office/drawing/2015/9/8/chartex" xmlns:cx2="http://schemas.microsoft.com/office/drawing/2015/10/21/chartex" xmlns:mc="http://schemas.openxmlformats.org/markup-compatibility/2006" xmlns:o="urn:schemas-microsoft-com:office:office" xmlns:r="http://schemas.openxmlformats.org/officeDocument/2006/relationships" xmlns:m="http://schemas.openxmlformats.org/officeDocument/2006/math" xmlns:v="urn:schemas-microsoft-com:vml" xmlns:wp14="http://schemas.microsoft.com/office/word/2010/wordprocessingDrawing" xmlns:wp="http://schemas.openxmlformats.org/drawingml/2006/wordprocessingDrawing" xmlns:w10="urn:schemas-microsoft-com:office:word" xmlns:w="http://schemas.openxmlformats.org/wordprocessingml/2006/main" xmlns:w14="http://schemas.microsoft.com/office/word/2010/wordml" xmlns:w15="http://schemas.microsoft.com/office/word/2012/wordml" xmlns:w16se="http://schemas.microsoft.com/office/word/2015/wordml/symex" xmlns:wpg="http://schemas.microsoft.com/office/word/2010/wordprocessingGroup" xmlns:wpi="http://schemas.microsoft.com/office/word/2010/wordprocessingInk" xmlns:wne="http://schemas.microsoft.com/office/word/2006/wordml" xmlns:wps="http://schemas.microsoft.com/office/word/2010/wordprocessingShape" mc:Ignorable="w14 w15 w16se wp14">
+<w:endnotes xmlns:wpc="http://schemas.microsoft.com/office/word/2010/wordprocessingCanvas" xmlns:cx="http://schemas.microsoft.com/office/drawing/2014/chartex" xmlns:cx1="http://schemas.microsoft.com/office/drawing/2015/9/8/chartex" xmlns:cx2="http://schemas.microsoft.com/office/drawing/2015/10/21/chartex" xmlns:cx3="http://schemas.microsoft.com/office/drawing/2016/5/9/chartex" xmlns:cx4="http://schemas.microsoft.com/office/drawing/2016/5/10/chartex" xmlns:cx5="http://schemas.microsoft.com/office/drawing/2016/5/11/chartex" xmlns:cx6="http://schemas.microsoft.com/office/drawing/2016/5/12/chartex" xmlns:cx7="http://schemas.microsoft.com/office/drawing/2016/5/13/chartex" xmlns:cx8="http://schemas.microsoft.com/office/drawing/2016/5/14/chartex" xmlns:mc="http://schemas.openxmlformats.org/markup-compatibility/2006" xmlns:aink="http://schemas.microsoft.com/office/drawing/2016/ink" xmlns:am3d="http://schemas.microsoft.com/office/drawing/2017/model3d" xmlns:o="urn:schemas-microsoft-com:office:office" xmlns:r="http://schemas.openxmlformats.org/officeDocument/2006/relationships" xmlns:m="http://schemas.openxmlformats.org/officeDocument/2006/math" xmlns:v="urn:schemas-microsoft-com:vml" xmlns:wp14="http://schemas.microsoft.com/office/word/2010/wordprocessingDrawing" xmlns:wp="http://schemas.openxmlformats.org/drawingml/2006/wordprocessingDrawing" xmlns:w10="urn:schemas-microsoft-com:office:word" xmlns:w="http://schemas.openxmlformats.org/wordprocessingml/2006/main" xmlns:w14="http://schemas.microsoft.com/office/word/2010/wordml" xmlns:w15="http://schemas.microsoft.com/office/word/2012/wordml" xmlns:w16se="http://schemas.microsoft.com/office/word/2015/wordml/symex" xmlns:wpg="http://schemas.microsoft.com/office/word/2010/wordprocessingGroup" xmlns:wpi="http://schemas.microsoft.com/office/word/2010/wordprocessingInk" xmlns:wne="http://schemas.microsoft.com/office/word/2006/wordml" xmlns:wps="http://schemas.microsoft.com/office/word/2010/wordprocessingShape" mc:Ignorable="w14 w15 w16se wp14">
   <w:endnote w:type="separator" w:id="-1">
     <w:p>
       <w:pPr>
@@ -776,7 +751,7 @@
 </file>
 
 <file path=word/footer1.xml><?xml version="1.0" encoding="utf-8"?>
-<w:ftr xmlns:wpc="http://schemas.microsoft.com/office/word/2010/wordprocessingCanvas" xmlns:cx="http://schemas.microsoft.com/office/drawing/2014/chartex" xmlns:cx1="http://schemas.microsoft.com/office/drawing/2015/9/8/chartex" xmlns:cx2="http://schemas.microsoft.com/office/drawing/2015/10/21/chartex" xmlns:mc="http://schemas.openxmlformats.org/markup-compatibility/2006" xmlns:o="urn:schemas-microsoft-com:office:office" xmlns:r="http://schemas.openxmlformats.org/officeDocument/2006/relationships" xmlns:m="http://schemas.openxmlformats.org/officeDocument/2006/math" xmlns:v="urn:schemas-microsoft-com:vml" xmlns:wp14="http://schemas.microsoft.com/office/word/2010/wordprocessingDrawing" xmlns:wp="http://schemas.openxmlformats.org/drawingml/2006/wordprocessingDrawing" xmlns:w10="urn:schemas-microsoft-com:office:word" xmlns:w="http://schemas.openxmlformats.org/wordprocessingml/2006/main" xmlns:w14="http://schemas.microsoft.com/office/word/2010/wordml" xmlns:w15="http://schemas.microsoft.com/office/word/2012/wordml" xmlns:w16se="http://schemas.microsoft.com/office/word/2015/wordml/symex" xmlns:wpg="http://schemas.microsoft.com/office/word/2010/wordprocessingGroup" xmlns:wpi="http://schemas.microsoft.com/office/word/2010/wordprocessingInk" xmlns:wne="http://schemas.microsoft.com/office/word/2006/wordml" xmlns:wps="http://schemas.microsoft.com/office/word/2010/wordprocessingShape" mc:Ignorable="w14 w15 w16se wp14">
+<w:ftr xmlns:wpc="http://schemas.microsoft.com/office/word/2010/wordprocessingCanvas" xmlns:cx="http://schemas.microsoft.com/office/drawing/2014/chartex" xmlns:cx1="http://schemas.microsoft.com/office/drawing/2015/9/8/chartex" xmlns:cx2="http://schemas.microsoft.com/office/drawing/2015/10/21/chartex" xmlns:cx3="http://schemas.microsoft.com/office/drawing/2016/5/9/chartex" xmlns:cx4="http://schemas.microsoft.com/office/drawing/2016/5/10/chartex" xmlns:cx5="http://schemas.microsoft.com/office/drawing/2016/5/11/chartex" xmlns:cx6="http://schemas.microsoft.com/office/drawing/2016/5/12/chartex" xmlns:cx7="http://schemas.microsoft.com/office/drawing/2016/5/13/chartex" xmlns:cx8="http://schemas.microsoft.com/office/drawing/2016/5/14/chartex" xmlns:mc="http://schemas.openxmlformats.org/markup-compatibility/2006" xmlns:aink="http://schemas.microsoft.com/office/drawing/2016/ink" xmlns:am3d="http://schemas.microsoft.com/office/drawing/2017/model3d" xmlns:o="urn:schemas-microsoft-com:office:office" xmlns:r="http://schemas.openxmlformats.org/officeDocument/2006/relationships" xmlns:m="http://schemas.openxmlformats.org/officeDocument/2006/math" xmlns:v="urn:schemas-microsoft-com:vml" xmlns:wp14="http://schemas.microsoft.com/office/word/2010/wordprocessingDrawing" xmlns:wp="http://schemas.openxmlformats.org/drawingml/2006/wordprocessingDrawing" xmlns:w10="urn:schemas-microsoft-com:office:word" xmlns:w="http://schemas.openxmlformats.org/wordprocessingml/2006/main" xmlns:w14="http://schemas.microsoft.com/office/word/2010/wordml" xmlns:w15="http://schemas.microsoft.com/office/word/2012/wordml" xmlns:w16se="http://schemas.microsoft.com/office/word/2015/wordml/symex" xmlns:wpg="http://schemas.microsoft.com/office/word/2010/wordprocessingGroup" xmlns:wpi="http://schemas.microsoft.com/office/word/2010/wordprocessingInk" xmlns:wne="http://schemas.microsoft.com/office/word/2006/wordml" xmlns:wps="http://schemas.microsoft.com/office/word/2010/wordprocessingShape" mc:Ignorable="w14 w15 w16se wp14">
   <w:p>
     <w:pPr>
       <w:pStyle w:val="Footer"/>
@@ -790,7 +765,7 @@
 </file>
 
 <file path=word/footnotes.xml><?xml version="1.0" encoding="utf-8"?>
-<w:footnotes xmlns:wpc="http://schemas.microsoft.com/office/word/2010/wordprocessingCanvas" xmlns:cx="http://schemas.microsoft.com/office/drawing/2014/chartex" xmlns:cx1="http://schemas.microsoft.com/office/drawing/2015/9/8/chartex" xmlns:cx2="http://schemas.microsoft.com/office/drawing/2015/10/21/chartex" xmlns:mc="http://schemas.openxmlformats.org/markup-compatibility/2006" xmlns:o="urn:schemas-microsoft-com:office:office" xmlns:r="http://schemas.openxmlformats.org/officeDocument/2006/relationships" xmlns:m="http://schemas.openxmlformats.org/officeDocument/2006/math" xmlns:v="urn:schemas-microsoft-com:vml" xmlns:wp14="http://schemas.microsoft.com/office/word/2010/wordprocessingDrawing" xmlns:wp="http://schemas.openxmlformats.org/drawingml/2006/wordprocessingDrawing" xmlns:w10="urn:schemas-microsoft-com:office:word" xmlns:w="http://schemas.openxmlformats.org/wordprocessingml/2006/main" xmlns:w14="http://schemas.microsoft.com/office/word/2010/wordml" xmlns:w15="http://schemas.microsoft.com/office/word/2012/wordml" xmlns:w16se="http://schemas.microsoft.com/office/word/2015/wordml/symex" xmlns:wpg="http://schemas.microsoft.com/office/word/2010/wordprocessingGroup" xmlns:wpi="http://schemas.microsoft.com/office/word/2010/wordprocessingInk" xmlns:wne="http://schemas.microsoft.com/office/word/2006/wordml" xmlns:wps="http://schemas.microsoft.com/office/word/2010/wordprocessingShape" mc:Ignorable="w14 w15 w16se wp14">
+<w:footnotes xmlns:wpc="http://schemas.microsoft.com/office/word/2010/wordprocessingCanvas" xmlns:cx="http://schemas.microsoft.com/office/drawing/2014/chartex" xmlns:cx1="http://schemas.microsoft.com/office/drawing/2015/9/8/chartex" xmlns:cx2="http://schemas.microsoft.com/office/drawing/2015/10/21/chartex" xmlns:cx3="http://schemas.microsoft.com/office/drawing/2016/5/9/chartex" xmlns:cx4="http://schemas.microsoft.com/office/drawing/2016/5/10/chartex" xmlns:cx5="http://schemas.microsoft.com/office/drawing/2016/5/11/chartex" xmlns:cx6="http://schemas.microsoft.com/office/drawing/2016/5/12/chartex" xmlns:cx7="http://schemas.microsoft.com/office/drawing/2016/5/13/chartex" xmlns:cx8="http://schemas.microsoft.com/office/drawing/2016/5/14/chartex" xmlns:mc="http://schemas.openxmlformats.org/markup-compatibility/2006" xmlns:aink="http://schemas.microsoft.com/office/drawing/2016/ink" xmlns:am3d="http://schemas.microsoft.com/office/drawing/2017/model3d" xmlns:o="urn:schemas-microsoft-com:office:office" xmlns:r="http://schemas.openxmlformats.org/officeDocument/2006/relationships" xmlns:m="http://schemas.openxmlformats.org/officeDocument/2006/math" xmlns:v="urn:schemas-microsoft-com:vml" xmlns:wp14="http://schemas.microsoft.com/office/word/2010/wordprocessingDrawing" xmlns:wp="http://schemas.openxmlformats.org/drawingml/2006/wordprocessingDrawing" xmlns:w10="urn:schemas-microsoft-com:office:word" xmlns:w="http://schemas.openxmlformats.org/wordprocessingml/2006/main" xmlns:w14="http://schemas.microsoft.com/office/word/2010/wordml" xmlns:w15="http://schemas.microsoft.com/office/word/2012/wordml" xmlns:w16se="http://schemas.microsoft.com/office/word/2015/wordml/symex" xmlns:wpg="http://schemas.microsoft.com/office/word/2010/wordprocessingGroup" xmlns:wpi="http://schemas.microsoft.com/office/word/2010/wordprocessingInk" xmlns:wne="http://schemas.microsoft.com/office/word/2006/wordml" xmlns:wps="http://schemas.microsoft.com/office/word/2010/wordprocessingShape" mc:Ignorable="w14 w15 w16se wp14">
   <w:footnote w:type="separator" w:id="-1">
     <w:p>
       <w:pPr>
@@ -815,7 +790,7 @@
 </file>
 
 <file path=word/numbering.xml><?xml version="1.0" encoding="utf-8"?>
-<w:numbering xmlns:wpc="http://schemas.microsoft.com/office/word/2010/wordprocessingCanvas" xmlns:cx="http://schemas.microsoft.com/office/drawing/2014/chartex" xmlns:cx1="http://schemas.microsoft.com/office/drawing/2015/9/8/chartex" xmlns:cx2="http://schemas.microsoft.com/office/drawing/2015/10/21/chartex" xmlns:mc="http://schemas.openxmlformats.org/markup-compatibility/2006" xmlns:o="urn:schemas-microsoft-com:office:office" xmlns:r="http://schemas.openxmlformats.org/officeDocument/2006/relationships" xmlns:m="http://schemas.openxmlformats.org/officeDocument/2006/math" xmlns:v="urn:schemas-microsoft-com:vml" xmlns:wp14="http://schemas.microsoft.com/office/word/2010/wordprocessingDrawing" xmlns:wp="http://schemas.openxmlformats.org/drawingml/2006/wordprocessingDrawing" xmlns:w10="urn:schemas-microsoft-com:office:word" xmlns:w="http://schemas.openxmlformats.org/wordprocessingml/2006/main" xmlns:w14="http://schemas.microsoft.com/office/word/2010/wordml" xmlns:w15="http://schemas.microsoft.com/office/word/2012/wordml" xmlns:w16se="http://schemas.microsoft.com/office/word/2015/wordml/symex" xmlns:wpg="http://schemas.microsoft.com/office/word/2010/wordprocessingGroup" xmlns:wpi="http://schemas.microsoft.com/office/word/2010/wordprocessingInk" xmlns:wne="http://schemas.microsoft.com/office/word/2006/wordml" xmlns:wps="http://schemas.microsoft.com/office/word/2010/wordprocessingShape" mc:Ignorable="w14 w15 w16se wp14">
+<w:numbering xmlns:wpc="http://schemas.microsoft.com/office/word/2010/wordprocessingCanvas" xmlns:cx="http://schemas.microsoft.com/office/drawing/2014/chartex" xmlns:cx1="http://schemas.microsoft.com/office/drawing/2015/9/8/chartex" xmlns:cx2="http://schemas.microsoft.com/office/drawing/2015/10/21/chartex" xmlns:cx3="http://schemas.microsoft.com/office/drawing/2016/5/9/chartex" xmlns:cx4="http://schemas.microsoft.com/office/drawing/2016/5/10/chartex" xmlns:cx5="http://schemas.microsoft.com/office/drawing/2016/5/11/chartex" xmlns:cx6="http://schemas.microsoft.com/office/drawing/2016/5/12/chartex" xmlns:cx7="http://schemas.microsoft.com/office/drawing/2016/5/13/chartex" xmlns:cx8="http://schemas.microsoft.com/office/drawing/2016/5/14/chartex" xmlns:mc="http://schemas.openxmlformats.org/markup-compatibility/2006" xmlns:aink="http://schemas.microsoft.com/office/drawing/2016/ink" xmlns:am3d="http://schemas.microsoft.com/office/drawing/2017/model3d" xmlns:o="urn:schemas-microsoft-com:office:office" xmlns:r="http://schemas.openxmlformats.org/officeDocument/2006/relationships" xmlns:m="http://schemas.openxmlformats.org/officeDocument/2006/math" xmlns:v="urn:schemas-microsoft-com:vml" xmlns:wp14="http://schemas.microsoft.com/office/word/2010/wordprocessingDrawing" xmlns:wp="http://schemas.openxmlformats.org/drawingml/2006/wordprocessingDrawing" xmlns:w10="urn:schemas-microsoft-com:office:word" xmlns:w="http://schemas.openxmlformats.org/wordprocessingml/2006/main" xmlns:w14="http://schemas.microsoft.com/office/word/2010/wordml" xmlns:w15="http://schemas.microsoft.com/office/word/2012/wordml" xmlns:w16se="http://schemas.microsoft.com/office/word/2015/wordml/symex" xmlns:wpg="http://schemas.microsoft.com/office/word/2010/wordprocessingGroup" xmlns:wpi="http://schemas.microsoft.com/office/word/2010/wordprocessingInk" xmlns:wne="http://schemas.microsoft.com/office/word/2006/wordml" xmlns:wps="http://schemas.microsoft.com/office/word/2010/wordprocessingShape" mc:Ignorable="w14 w15 w16se wp14">
   <w:abstractNum w:abstractNumId="0" w15:restartNumberingAfterBreak="0">
     <w:nsid w:val="10140A43"/>
     <w:multiLevelType w:val="hybridMultilevel"/>
@@ -1010,7 +985,7 @@
         <w:rFonts w:hint="default"/>
       </w:rPr>
     </w:lvl>
-    <w:lvl w:ilvl="1" w:tplc="04090019" w:tentative="1">
+    <w:lvl w:ilvl="1" w:tplc="04090019">
       <w:start w:val="1"/>
       <w:numFmt w:val="lowerLetter"/>
       <w:lvlText w:val="%2."/>
@@ -1297,7 +1272,7 @@
       </w:pPr>
     </w:pPrDefault>
   </w:docDefaults>
-  <w:latentStyles w:defLockedState="0" w:defUIPriority="99" w:defSemiHidden="0" w:defUnhideWhenUsed="0" w:defQFormat="0" w:count="372">
+  <w:latentStyles w:defLockedState="0" w:defUIPriority="99" w:defSemiHidden="0" w:defUnhideWhenUsed="0" w:defQFormat="0" w:count="375">
     <w:lsdException w:name="Normal" w:uiPriority="0" w:qFormat="1"/>
     <w:lsdException w:name="heading 1" w:uiPriority="9" w:qFormat="1"/>
     <w:lsdException w:name="heading 2" w:semiHidden="1" w:uiPriority="9" w:unhideWhenUsed="1" w:qFormat="1"/>
@@ -1403,7 +1378,6 @@
     <w:lsdException w:name="HTML Sample" w:semiHidden="1" w:unhideWhenUsed="1"/>
     <w:lsdException w:name="HTML Typewriter" w:semiHidden="1" w:unhideWhenUsed="1"/>
     <w:lsdException w:name="HTML Variable" w:semiHidden="1" w:unhideWhenUsed="1"/>
-    <w:lsdException w:name="Normal Table" w:semiHidden="1" w:unhideWhenUsed="1"/>
     <w:lsdException w:name="annotation subject" w:semiHidden="1" w:unhideWhenUsed="1"/>
     <w:lsdException w:name="No List" w:semiHidden="1" w:unhideWhenUsed="1"/>
     <w:lsdException w:name="Outline List 1" w:semiHidden="1" w:unhideWhenUsed="1"/>
@@ -1448,7 +1422,6 @@
     <w:lsdException w:name="Table Professional" w:semiHidden="1" w:unhideWhenUsed="1"/>
     <w:lsdException w:name="Table Subtle 1" w:semiHidden="1" w:unhideWhenUsed="1"/>
     <w:lsdException w:name="Table Subtle 2" w:semiHidden="1" w:unhideWhenUsed="1"/>
-    <w:lsdException w:name="Table Web 1" w:semiHidden="1" w:unhideWhenUsed="1"/>
     <w:lsdException w:name="Table Web 2" w:semiHidden="1" w:unhideWhenUsed="1"/>
     <w:lsdException w:name="Table Web 3" w:semiHidden="1" w:unhideWhenUsed="1"/>
     <w:lsdException w:name="Balloon Text" w:semiHidden="1" w:unhideWhenUsed="1"/>
@@ -1670,6 +1643,9 @@
     <w:lsdException w:name="List Table 6 Colorful Accent 6" w:uiPriority="51"/>
     <w:lsdException w:name="List Table 7 Colorful Accent 6" w:uiPriority="52"/>
     <w:lsdException w:name="Mention" w:semiHidden="1" w:unhideWhenUsed="1"/>
+    <w:lsdException w:name="Smart Hyperlink" w:semiHidden="1" w:unhideWhenUsed="1"/>
+    <w:lsdException w:name="Hashtag" w:semiHidden="1" w:unhideWhenUsed="1"/>
+    <w:lsdException w:name="Unresolved Mention" w:semiHidden="1" w:unhideWhenUsed="1"/>
   </w:latentStyles>
   <w:style w:type="paragraph" w:default="1" w:styleId="Normal">
     <w:name w:val="Normal"/>

</xml_diff>